<commit_message>
Update Readme to point to Github only
</commit_message>
<xml_diff>
--- a/SnowFlow_ReadMe.docx
+++ b/SnowFlow_ReadMe.docx
@@ -945,38 +945,72 @@
         <w:t>SnowFlow</w:t>
       </w:r>
       <w:r>
-        <w:t xml:space="preserve"> are located in th</w:t>
-      </w:r>
-      <w:r>
-        <w:t>e following</w:t>
-      </w:r>
-      <w:r>
-        <w:t xml:space="preserve"> Google Drive folder. </w:t>
-      </w:r>
-    </w:p>
-    <w:p>
+        <w:t xml:space="preserve"> </w:t>
+      </w:r>
+      <w:proofErr w:type="gramStart"/>
+      <w:r>
+        <w:t>are located in</w:t>
+      </w:r>
+      <w:proofErr w:type="gramEnd"/>
+      <w:r>
+        <w:t xml:space="preserve"> </w:t>
+      </w:r>
+      <w:r>
+        <w:t>GitHub</w:t>
+      </w:r>
+      <w:r>
+        <w:t>.</w:t>
+      </w:r>
+    </w:p>
+    <w:p>
+      <w:pPr>
+        <w:pStyle w:val="ListParagraph"/>
+        <w:numPr>
+          <w:ilvl w:val="0"/>
+          <w:numId w:val="5"/>
+        </w:numPr>
+      </w:pPr>
       <w:hyperlink r:id="rId6" w:history="1">
         <w:r>
           <w:rPr>
             <w:rStyle w:val="Hyperlink"/>
           </w:rPr>
-          <w:t>SnowFlow</w:t>
+          <w:t>SnowFlow - Snowflake Excel Integration</w:t>
         </w:r>
         <w:r>
           <w:rPr>
             <w:rStyle w:val="Hyperlink"/>
           </w:rPr>
-          <w:t xml:space="preserve"> - Snowflake Excel Integration Google Drive</w:t>
+          <w:t xml:space="preserve"> GitH</w:t>
+        </w:r>
+        <w:r>
+          <w:rPr>
+            <w:rStyle w:val="Hyperlink"/>
+          </w:rPr>
+          <w:t>u</w:t>
+        </w:r>
+        <w:r>
+          <w:rPr>
+            <w:rStyle w:val="Hyperlink"/>
+          </w:rPr>
+          <w:t>b</w:t>
         </w:r>
       </w:hyperlink>
     </w:p>
-    <w:p/>
-    <w:p>
-      <w:r>
-        <w:t>D</w:t>
-      </w:r>
-      <w:r>
-        <w:t>ownload the following</w:t>
+    <w:p>
+      <w:pPr>
+        <w:pStyle w:val="ListParagraph"/>
+      </w:pPr>
+    </w:p>
+    <w:p>
+      <w:r>
+        <w:t xml:space="preserve">Clone the repository </w:t>
+      </w:r>
+      <w:r>
+        <w:t>which contains</w:t>
+      </w:r>
+      <w:r>
+        <w:t xml:space="preserve"> the following</w:t>
       </w:r>
       <w:r>
         <w:t xml:space="preserve"> files</w:t>
@@ -993,6 +1027,7 @@
           <w:numId w:val="1"/>
         </w:numPr>
       </w:pPr>
+      <w:proofErr w:type="spellStart"/>
       <w:r>
         <w:t>SnowFlow</w:t>
       </w:r>
@@ -1002,6 +1037,7 @@
       <w:r>
         <w:t>.sql</w:t>
       </w:r>
+      <w:proofErr w:type="spellEnd"/>
     </w:p>
     <w:p>
       <w:pPr>
@@ -1011,6 +1047,7 @@
           <w:numId w:val="1"/>
         </w:numPr>
       </w:pPr>
+      <w:proofErr w:type="spellStart"/>
       <w:r>
         <w:t>SnowFlow</w:t>
       </w:r>
@@ -1020,6 +1057,7 @@
       <w:r>
         <w:t>.sql</w:t>
       </w:r>
+      <w:proofErr w:type="spellEnd"/>
     </w:p>
     <w:p>
       <w:pPr>
@@ -1095,8 +1133,17 @@
     </w:p>
     <w:p>
       <w:r>
-        <w:t>If you have access to the Snowflake web interface and accountadmin privileges you can run the “</w:t>
-      </w:r>
+        <w:t xml:space="preserve">If you have access to the Snowflake web interface and </w:t>
+      </w:r>
+      <w:proofErr w:type="spellStart"/>
+      <w:r>
+        <w:t>accountadmin</w:t>
+      </w:r>
+      <w:proofErr w:type="spellEnd"/>
+      <w:r>
+        <w:t xml:space="preserve"> privileges you can run the “</w:t>
+      </w:r>
+      <w:proofErr w:type="spellStart"/>
       <w:r>
         <w:t>SnowFlow</w:t>
       </w:r>
@@ -1107,7 +1154,19 @@
         <w:t>.sq</w:t>
       </w:r>
       <w:r>
-        <w:t>l”.  If not, then contact your Snowflake DBA and have them run the script for you.  What Database and Schema they run the script in is important in a later step of connecting Excel to Snowflake.  We will discuss that part later.</w:t>
+        <w:t>l</w:t>
+      </w:r>
+      <w:proofErr w:type="spellEnd"/>
+      <w:r>
+        <w:t xml:space="preserve">”.  If not, then contact your Snowflake DBA and have them run the script for you.  What Database and Schema they run the script in is important in a later step of connecting Excel to </w:t>
+      </w:r>
+      <w:proofErr w:type="gramStart"/>
+      <w:r>
+        <w:t>Snowflake.</w:t>
+      </w:r>
+      <w:proofErr w:type="gramEnd"/>
+      <w:r>
+        <w:t xml:space="preserve">  We will discuss that part later.</w:t>
       </w:r>
     </w:p>
     <w:p/>
@@ -1126,14 +1185,24 @@
     </w:p>
     <w:p>
       <w:r>
+        <w:t>At a minimum, the user will need to have the permissions to create a Snowflake Stage.</w:t>
+      </w:r>
+    </w:p>
+    <w:p>
+      <w:r>
+        <w:t xml:space="preserve">If using the Auto-generate functionality, the user will need more privileges. </w:t>
+      </w:r>
+      <w:r>
         <w:t xml:space="preserve">A new role needs to be created with the appropriate privileges and assigned to a user or an existing role. To create this role, execute the </w:t>
       </w:r>
+      <w:proofErr w:type="spellStart"/>
       <w:r>
         <w:t>SnowFlow</w:t>
       </w:r>
       <w:r>
         <w:t>_Create_Role.sql</w:t>
       </w:r>
+      <w:proofErr w:type="spellEnd"/>
       <w:r>
         <w:t xml:space="preserve"> script.</w:t>
       </w:r>
@@ -1147,19 +1216,21 @@
       <w:pPr>
         <w:pStyle w:val="Heading2"/>
       </w:pPr>
+      <w:bookmarkStart w:id="5" w:name="_GoBack"/>
+      <w:bookmarkEnd w:id="5"/>
     </w:p>
     <w:p>
       <w:pPr>
         <w:pStyle w:val="Heading2"/>
       </w:pPr>
-      <w:bookmarkStart w:id="5" w:name="_Toc48038542"/>
+      <w:bookmarkStart w:id="6" w:name="_Toc48038542"/>
       <w:r>
         <w:t xml:space="preserve">Step </w:t>
       </w:r>
       <w:r>
         <w:t>3 – Install Addin</w:t>
       </w:r>
-      <w:bookmarkEnd w:id="5"/>
+      <w:bookmarkEnd w:id="6"/>
     </w:p>
     <w:p>
       <w:pPr>
@@ -1286,7 +1357,7 @@
               </wp:anchor>
             </w:drawing>
           </mc:Choice>
-          <mc:Fallback xmlns:w16="http://schemas.microsoft.com/office/word/2018/wordml" xmlns:w16cex="http://schemas.microsoft.com/office/word/2018/wordml/cex">
+          <mc:Fallback xmlns:w16cex="http://schemas.microsoft.com/office/word/2018/wordml/cex" xmlns:w16="http://schemas.microsoft.com/office/word/2018/wordml">
             <w:pict>
               <v:rect w14:anchorId="21C57653" id="Rectangle 2" o:spid="_x0000_s1026" style="position:absolute;margin-left:276.6pt;margin-top:149.05pt;width:120.6pt;height:9.6pt;z-index:251659264;visibility:visible;mso-wrap-style:square;mso-wrap-distance-left:9pt;mso-wrap-distance-top:0;mso-wrap-distance-right:9pt;mso-wrap-distance-bottom:0;mso-position-horizontal:absolute;mso-position-horizontal-relative:text;mso-position-vertical:absolute;mso-position-vertical-relative:text;v-text-anchor:middle" o:gfxdata="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" filled="f" strokecolor="#ffd966 [1943]" strokeweight="1pt"/>
             </w:pict>
@@ -1345,6 +1416,7 @@
       <w:r>
         <w:t xml:space="preserve">Once you have access to “Developer” in the excel menu then add the Excel </w:t>
       </w:r>
+      <w:proofErr w:type="gramStart"/>
       <w:r>
         <w:t>SnowFlow</w:t>
       </w:r>
@@ -1352,7 +1424,11 @@
         <w:t xml:space="preserve">  </w:t>
       </w:r>
       <w:r>
-        <w:t xml:space="preserve">Addin </w:t>
+        <w:t>Addin</w:t>
+      </w:r>
+      <w:proofErr w:type="gramEnd"/>
+      <w:r>
+        <w:t xml:space="preserve"> </w:t>
       </w:r>
       <w:r>
         <w:t xml:space="preserve"> by selecting Excel Add-ins</w:t>
@@ -1434,7 +1510,7 @@
               </wp:anchor>
             </w:drawing>
           </mc:Choice>
-          <mc:Fallback xmlns:w16="http://schemas.microsoft.com/office/word/2018/wordml" xmlns:w16cex="http://schemas.microsoft.com/office/word/2018/wordml/cex">
+          <mc:Fallback xmlns:w16cex="http://schemas.microsoft.com/office/word/2018/wordml/cex" xmlns:w16="http://schemas.microsoft.com/office/word/2018/wordml">
             <w:pict>
               <v:rect w14:anchorId="485E87BE" id="Rectangle 4" o:spid="_x0000_s1026" style="position:absolute;margin-left:139.8pt;margin-top:.4pt;width:20.4pt;height:62.4pt;z-index:251660288;visibility:visible;mso-wrap-style:square;mso-height-percent:0;mso-wrap-distance-left:9pt;mso-wrap-distance-top:0;mso-wrap-distance-right:9pt;mso-wrap-distance-bottom:0;mso-position-horizontal:absolute;mso-position-horizontal-relative:text;mso-position-vertical:absolute;mso-position-vertical-relative:text;mso-height-percent:0;mso-height-relative:margin;v-text-anchor:middle" o:gfxdata="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" filled="f" strokecolor="red" strokeweight="1pt"/>
             </w:pict>
@@ -1562,25 +1638,25 @@
       <w:pPr>
         <w:pStyle w:val="Heading1"/>
       </w:pPr>
-      <w:bookmarkStart w:id="6" w:name="_Toc48038543"/>
+      <w:bookmarkStart w:id="7" w:name="_Toc48038543"/>
       <w:r>
         <w:t xml:space="preserve">Using </w:t>
       </w:r>
       <w:r>
         <w:t>SnowFlow</w:t>
       </w:r>
-      <w:bookmarkEnd w:id="6"/>
+      <w:bookmarkEnd w:id="7"/>
     </w:p>
     <w:p/>
     <w:p>
       <w:pPr>
         <w:pStyle w:val="Heading2"/>
       </w:pPr>
-      <w:bookmarkStart w:id="7" w:name="_Toc48038544"/>
+      <w:bookmarkStart w:id="8" w:name="_Toc48038544"/>
       <w:r>
         <w:t>Connection Parameters</w:t>
       </w:r>
-      <w:bookmarkEnd w:id="7"/>
+      <w:bookmarkEnd w:id="8"/>
     </w:p>
     <w:p>
       <w:r>
@@ -1670,7 +1746,7 @@
               </wp:anchor>
             </w:drawing>
           </mc:Choice>
-          <mc:Fallback xmlns:w16="http://schemas.microsoft.com/office/word/2018/wordml" xmlns:w16cex="http://schemas.microsoft.com/office/word/2018/wordml/cex">
+          <mc:Fallback xmlns:w16cex="http://schemas.microsoft.com/office/word/2018/wordml/cex" xmlns:w16="http://schemas.microsoft.com/office/word/2018/wordml">
             <w:pict>
               <v:rect w14:anchorId="7A1A1A04" id="Rectangle 8" o:spid="_x0000_s1026" style="position:absolute;margin-left:355.2pt;margin-top:11pt;width:45.6pt;height:19.8pt;z-index:251664384;visibility:visible;mso-wrap-style:square;mso-width-percent:0;mso-height-percent:0;mso-wrap-distance-left:9pt;mso-wrap-distance-top:0;mso-wrap-distance-right:9pt;mso-wrap-distance-bottom:0;mso-position-horizontal:absolute;mso-position-horizontal-relative:text;mso-position-vertical:absolute;mso-position-vertical-relative:text;mso-width-percent:0;mso-height-percent:0;mso-width-relative:margin;mso-height-relative:margin;v-text-anchor:middle" o:gfxdata="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" filled="f" strokecolor="red" strokeweight="1pt"/>
             </w:pict>
@@ -1750,7 +1826,7 @@
               </wp:anchor>
             </w:drawing>
           </mc:Choice>
-          <mc:Fallback xmlns:w16="http://schemas.microsoft.com/office/word/2018/wordml" xmlns:w16cex="http://schemas.microsoft.com/office/word/2018/wordml/cex">
+          <mc:Fallback xmlns:w16cex="http://schemas.microsoft.com/office/word/2018/wordml/cex" xmlns:w16="http://schemas.microsoft.com/office/word/2018/wordml">
             <w:pict>
               <v:rect w14:anchorId="6D92C485" id="Rectangle 7" o:spid="_x0000_s1026" style="position:absolute;margin-left:226.8pt;margin-top:4.4pt;width:177.6pt;height:67.2pt;z-index:251662336;visibility:visible;mso-wrap-style:square;mso-width-percent:0;mso-height-percent:0;mso-wrap-distance-left:9pt;mso-wrap-distance-top:0;mso-wrap-distance-right:9pt;mso-wrap-distance-bottom:0;mso-position-horizontal:absolute;mso-position-horizontal-relative:text;mso-position-vertical:absolute;mso-position-vertical-relative:text;mso-width-percent:0;mso-height-percent:0;mso-width-relative:margin;mso-height-relative:margin;v-text-anchor:middle" o:gfxdata="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" filled="f" strokecolor="red" strokeweight="1pt"/>
             </w:pict>
@@ -1806,7 +1882,15 @@
     </w:p>
     <w:p>
       <w:r>
-        <w:t>In the Role field, add the role that you entered into the script in Step 3.</w:t>
+        <w:t xml:space="preserve">In the Role field, add the role that you </w:t>
+      </w:r>
+      <w:proofErr w:type="gramStart"/>
+      <w:r>
+        <w:t>entered into</w:t>
+      </w:r>
+      <w:proofErr w:type="gramEnd"/>
+      <w:r>
+        <w:t xml:space="preserve"> the script in Step 3.</w:t>
       </w:r>
     </w:p>
     <w:p>
@@ -1867,11 +1951,11 @@
       <w:pPr>
         <w:pStyle w:val="Heading2"/>
       </w:pPr>
-      <w:bookmarkStart w:id="8" w:name="_Toc48038545"/>
+      <w:bookmarkStart w:id="9" w:name="_Toc48038545"/>
       <w:r>
         <w:t>Executing a query</w:t>
       </w:r>
-      <w:bookmarkEnd w:id="8"/>
+      <w:bookmarkEnd w:id="9"/>
     </w:p>
     <w:p>
       <w:r>
@@ -1882,14 +1966,27 @@
       </w:r>
       <w:r>
         <w:lastRenderedPageBreak/>
-        <w:t xml:space="preserve">using VBA scripts and vlookups but then want to write that final data set back to Snowflake.  </w:t>
+        <w:t xml:space="preserve">using VBA scripts and </w:t>
+      </w:r>
+      <w:proofErr w:type="spellStart"/>
+      <w:r>
+        <w:t>vlookups</w:t>
+      </w:r>
+      <w:proofErr w:type="spellEnd"/>
+      <w:r>
+        <w:t xml:space="preserve"> but then want to write that final data set back to Snowflake.  </w:t>
       </w:r>
       <w:r>
         <w:t>SnowFlow</w:t>
       </w:r>
       <w:r>
-        <w:t xml:space="preserve"> handles both reading and writing  scenarios</w:t>
-      </w:r>
+        <w:t xml:space="preserve"> handles both reading and </w:t>
+      </w:r>
+      <w:proofErr w:type="gramStart"/>
+      <w:r>
+        <w:t>writing  scenarios</w:t>
+      </w:r>
+      <w:proofErr w:type="gramEnd"/>
     </w:p>
     <w:p/>
     <w:p>
@@ -2003,11 +2100,11 @@
       <w:pPr>
         <w:pStyle w:val="Heading2"/>
       </w:pPr>
-      <w:bookmarkStart w:id="9" w:name="_Toc48038546"/>
+      <w:bookmarkStart w:id="10" w:name="_Toc48038546"/>
       <w:r>
         <w:t>Writing Data to Snowflake</w:t>
       </w:r>
-      <w:bookmarkEnd w:id="9"/>
+      <w:bookmarkEnd w:id="10"/>
     </w:p>
     <w:p>
       <w:pPr>
@@ -2036,7 +2133,15 @@
         <w:t xml:space="preserve"> changes to Snowflake the user should press the “Upload” button</w:t>
       </w:r>
       <w:r>
-        <w:t xml:space="preserve">.  Here they can enter the worksheet the data is being sourced from and also define the table it’s being written to.  Another important option is defining the columns that will represent the keys in order to do the update logic needed if the user updates or adds a </w:t>
+        <w:t xml:space="preserve">.  Here they can enter the worksheet the data is being sourced from </w:t>
+      </w:r>
+      <w:proofErr w:type="gramStart"/>
+      <w:r>
+        <w:t>and also</w:t>
+      </w:r>
+      <w:proofErr w:type="gramEnd"/>
+      <w:r>
+        <w:t xml:space="preserve"> define the table it’s being written to.  Another important option is defining the columns that will represent the keys in order to do the update logic needed if the user updates or adds a </w:t>
       </w:r>
       <w:r>
         <w:lastRenderedPageBreak/>
@@ -2130,8 +2235,6 @@
       <w:r>
         <w:t>Excel Ribbon</w:t>
       </w:r>
-      <w:bookmarkStart w:id="10" w:name="_GoBack"/>
-      <w:bookmarkEnd w:id="10"/>
       <w:r>
         <w:t xml:space="preserve"> </w:t>
       </w:r>
@@ -2210,7 +2313,15 @@
         <w:t xml:space="preserve">Timestamps don’t handle anything less than seconds. </w:t>
       </w:r>
       <w:r>
-        <w:t>To workaround this, the time will have to be cast to a varchar in the SQL.</w:t>
+        <w:t xml:space="preserve">To </w:t>
+      </w:r>
+      <w:proofErr w:type="spellStart"/>
+      <w:r>
+        <w:t>workaround</w:t>
+      </w:r>
+      <w:proofErr w:type="spellEnd"/>
+      <w:r>
+        <w:t xml:space="preserve"> this, the time will have to be cast to a varchar in the SQL.</w:t>
       </w:r>
     </w:p>
     <w:sectPr>
@@ -2677,6 +2788,119 @@
       </w:rPr>
     </w:lvl>
   </w:abstractNum>
+  <w:abstractNum w:abstractNumId="4" w15:restartNumberingAfterBreak="0">
+    <w:nsid w:val="6F975296"/>
+    <w:multiLevelType w:val="hybridMultilevel"/>
+    <w:tmpl w:val="3B56BFD2"/>
+    <w:lvl w:ilvl="0" w:tplc="04090001">
+      <w:start w:val="1"/>
+      <w:numFmt w:val="bullet"/>
+      <w:lvlText w:val=""/>
+      <w:lvlJc w:val="left"/>
+      <w:pPr>
+        <w:ind w:left="720" w:hanging="360"/>
+      </w:pPr>
+      <w:rPr>
+        <w:rFonts w:ascii="Symbol" w:hAnsi="Symbol" w:hint="default"/>
+      </w:rPr>
+    </w:lvl>
+    <w:lvl w:ilvl="1" w:tplc="04090003" w:tentative="1">
+      <w:start w:val="1"/>
+      <w:numFmt w:val="bullet"/>
+      <w:lvlText w:val="o"/>
+      <w:lvlJc w:val="left"/>
+      <w:pPr>
+        <w:ind w:left="1440" w:hanging="360"/>
+      </w:pPr>
+      <w:rPr>
+        <w:rFonts w:ascii="Courier New" w:hAnsi="Courier New" w:cs="Courier New" w:hint="default"/>
+      </w:rPr>
+    </w:lvl>
+    <w:lvl w:ilvl="2" w:tplc="04090005" w:tentative="1">
+      <w:start w:val="1"/>
+      <w:numFmt w:val="bullet"/>
+      <w:lvlText w:val=""/>
+      <w:lvlJc w:val="left"/>
+      <w:pPr>
+        <w:ind w:left="2160" w:hanging="360"/>
+      </w:pPr>
+      <w:rPr>
+        <w:rFonts w:ascii="Wingdings" w:hAnsi="Wingdings" w:hint="default"/>
+      </w:rPr>
+    </w:lvl>
+    <w:lvl w:ilvl="3" w:tplc="04090001" w:tentative="1">
+      <w:start w:val="1"/>
+      <w:numFmt w:val="bullet"/>
+      <w:lvlText w:val=""/>
+      <w:lvlJc w:val="left"/>
+      <w:pPr>
+        <w:ind w:left="2880" w:hanging="360"/>
+      </w:pPr>
+      <w:rPr>
+        <w:rFonts w:ascii="Symbol" w:hAnsi="Symbol" w:hint="default"/>
+      </w:rPr>
+    </w:lvl>
+    <w:lvl w:ilvl="4" w:tplc="04090003" w:tentative="1">
+      <w:start w:val="1"/>
+      <w:numFmt w:val="bullet"/>
+      <w:lvlText w:val="o"/>
+      <w:lvlJc w:val="left"/>
+      <w:pPr>
+        <w:ind w:left="3600" w:hanging="360"/>
+      </w:pPr>
+      <w:rPr>
+        <w:rFonts w:ascii="Courier New" w:hAnsi="Courier New" w:cs="Courier New" w:hint="default"/>
+      </w:rPr>
+    </w:lvl>
+    <w:lvl w:ilvl="5" w:tplc="04090005" w:tentative="1">
+      <w:start w:val="1"/>
+      <w:numFmt w:val="bullet"/>
+      <w:lvlText w:val=""/>
+      <w:lvlJc w:val="left"/>
+      <w:pPr>
+        <w:ind w:left="4320" w:hanging="360"/>
+      </w:pPr>
+      <w:rPr>
+        <w:rFonts w:ascii="Wingdings" w:hAnsi="Wingdings" w:hint="default"/>
+      </w:rPr>
+    </w:lvl>
+    <w:lvl w:ilvl="6" w:tplc="04090001" w:tentative="1">
+      <w:start w:val="1"/>
+      <w:numFmt w:val="bullet"/>
+      <w:lvlText w:val=""/>
+      <w:lvlJc w:val="left"/>
+      <w:pPr>
+        <w:ind w:left="5040" w:hanging="360"/>
+      </w:pPr>
+      <w:rPr>
+        <w:rFonts w:ascii="Symbol" w:hAnsi="Symbol" w:hint="default"/>
+      </w:rPr>
+    </w:lvl>
+    <w:lvl w:ilvl="7" w:tplc="04090003" w:tentative="1">
+      <w:start w:val="1"/>
+      <w:numFmt w:val="bullet"/>
+      <w:lvlText w:val="o"/>
+      <w:lvlJc w:val="left"/>
+      <w:pPr>
+        <w:ind w:left="5760" w:hanging="360"/>
+      </w:pPr>
+      <w:rPr>
+        <w:rFonts w:ascii="Courier New" w:hAnsi="Courier New" w:cs="Courier New" w:hint="default"/>
+      </w:rPr>
+    </w:lvl>
+    <w:lvl w:ilvl="8" w:tplc="04090005" w:tentative="1">
+      <w:start w:val="1"/>
+      <w:numFmt w:val="bullet"/>
+      <w:lvlText w:val=""/>
+      <w:lvlJc w:val="left"/>
+      <w:pPr>
+        <w:ind w:left="6480" w:hanging="360"/>
+      </w:pPr>
+      <w:rPr>
+        <w:rFonts w:ascii="Wingdings" w:hAnsi="Wingdings" w:hint="default"/>
+      </w:rPr>
+    </w:lvl>
+  </w:abstractNum>
   <w:num w:numId="1">
     <w:abstractNumId w:val="2"/>
   </w:num>
@@ -2688,6 +2912,9 @@
   </w:num>
   <w:num w:numId="4">
     <w:abstractNumId w:val="1"/>
+  </w:num>
+  <w:num w:numId="5">
+    <w:abstractNumId w:val="4"/>
   </w:num>
 </w:numbering>
 </file>
@@ -3319,6 +3546,18 @@
       <w:ind w:left="240"/>
     </w:pPr>
   </w:style>
+  <w:style w:type="character" w:styleId="FollowedHyperlink">
+    <w:name w:val="FollowedHyperlink"/>
+    <w:basedOn w:val="DefaultParagraphFont"/>
+    <w:uiPriority w:val="99"/>
+    <w:semiHidden/>
+    <w:unhideWhenUsed/>
+    <w:rsid w:val="005A1C08"/>
+    <w:rPr>
+      <w:color w:val="954F72" w:themeColor="followedHyperlink"/>
+      <w:u w:val="single"/>
+    </w:rPr>
+  </w:style>
 </w:styles>
 </file>
 
@@ -3622,7 +3861,7 @@
 </file>
 
 <file path=customXml/itemProps1.xml><?xml version="1.0" encoding="utf-8"?>
-<ds:datastoreItem xmlns:ds="http://schemas.openxmlformats.org/officeDocument/2006/customXml" ds:itemID="{9581ABC0-A5C3-4AD2-B131-D5D4ECE16C1F}">
+<ds:datastoreItem xmlns:ds="http://schemas.openxmlformats.org/officeDocument/2006/customXml" ds:itemID="{D34D0F5C-54EF-476D-80C0-8569C68EBF1D}">
   <ds:schemaRefs>
     <ds:schemaRef ds:uri="http://schemas.openxmlformats.org/officeDocument/2006/bibliography"/>
   </ds:schemaRefs>

</xml_diff>

<commit_message>
New Upload Dialog V1.0
</commit_message>
<xml_diff>
--- a/SnowFlow_ReadMe.docx
+++ b/SnowFlow_ReadMe.docx
@@ -945,15 +945,7 @@
         <w:t>SnowFlow</w:t>
       </w:r>
       <w:r>
-        <w:t xml:space="preserve"> </w:t>
-      </w:r>
-      <w:proofErr w:type="gramStart"/>
-      <w:r>
-        <w:t>are located in</w:t>
-      </w:r>
-      <w:proofErr w:type="gramEnd"/>
-      <w:r>
-        <w:t xml:space="preserve"> </w:t>
+        <w:t xml:space="preserve"> are located in </w:t>
       </w:r>
       <w:r>
         <w:t>GitHub</w:t>
@@ -975,25 +967,7 @@
           <w:rPr>
             <w:rStyle w:val="Hyperlink"/>
           </w:rPr>
-          <w:t>SnowFlow - Snowflake Excel Integration</w:t>
-        </w:r>
-        <w:r>
-          <w:rPr>
-            <w:rStyle w:val="Hyperlink"/>
-          </w:rPr>
-          <w:t xml:space="preserve"> GitH</w:t>
-        </w:r>
-        <w:r>
-          <w:rPr>
-            <w:rStyle w:val="Hyperlink"/>
-          </w:rPr>
-          <w:t>u</w:t>
-        </w:r>
-        <w:r>
-          <w:rPr>
-            <w:rStyle w:val="Hyperlink"/>
-          </w:rPr>
-          <w:t>b</w:t>
+          <w:t>SnowFlow - Snowflake Excel Integration GitHub</w:t>
         </w:r>
       </w:hyperlink>
     </w:p>
@@ -1027,7 +1001,6 @@
           <w:numId w:val="1"/>
         </w:numPr>
       </w:pPr>
-      <w:proofErr w:type="spellStart"/>
       <w:r>
         <w:t>SnowFlow</w:t>
       </w:r>
@@ -1037,7 +1010,6 @@
       <w:r>
         <w:t>.sql</w:t>
       </w:r>
-      <w:proofErr w:type="spellEnd"/>
     </w:p>
     <w:p>
       <w:pPr>
@@ -1047,7 +1019,6 @@
           <w:numId w:val="1"/>
         </w:numPr>
       </w:pPr>
-      <w:proofErr w:type="spellStart"/>
       <w:r>
         <w:t>SnowFlow</w:t>
       </w:r>
@@ -1057,7 +1028,6 @@
       <w:r>
         <w:t>.sql</w:t>
       </w:r>
-      <w:proofErr w:type="spellEnd"/>
     </w:p>
     <w:p>
       <w:pPr>
@@ -1133,17 +1103,8 @@
     </w:p>
     <w:p>
       <w:r>
-        <w:t xml:space="preserve">If you have access to the Snowflake web interface and </w:t>
-      </w:r>
-      <w:proofErr w:type="spellStart"/>
-      <w:r>
-        <w:t>accountadmin</w:t>
-      </w:r>
-      <w:proofErr w:type="spellEnd"/>
-      <w:r>
-        <w:t xml:space="preserve"> privileges you can run the “</w:t>
-      </w:r>
-      <w:proofErr w:type="spellStart"/>
+        <w:t>If you have access to the Snowflake web interface and accountadmin privileges you can run the “</w:t>
+      </w:r>
       <w:r>
         <w:t>SnowFlow</w:t>
       </w:r>
@@ -1154,19 +1115,7 @@
         <w:t>.sq</w:t>
       </w:r>
       <w:r>
-        <w:t>l</w:t>
-      </w:r>
-      <w:proofErr w:type="spellEnd"/>
-      <w:r>
-        <w:t xml:space="preserve">”.  If not, then contact your Snowflake DBA and have them run the script for you.  What Database and Schema they run the script in is important in a later step of connecting Excel to </w:t>
-      </w:r>
-      <w:proofErr w:type="gramStart"/>
-      <w:r>
-        <w:t>Snowflake.</w:t>
-      </w:r>
-      <w:proofErr w:type="gramEnd"/>
-      <w:r>
-        <w:t xml:space="preserve">  We will discuss that part later.</w:t>
+        <w:t>l”.  If not, then contact your Snowflake DBA and have them run the script for you.  What Database and Schema they run the script in is important in a later step of connecting Excel to Snowflake.  We will discuss that part later.</w:t>
       </w:r>
     </w:p>
     <w:p/>
@@ -1195,14 +1144,12 @@
       <w:r>
         <w:t xml:space="preserve">A new role needs to be created with the appropriate privileges and assigned to a user or an existing role. To create this role, execute the </w:t>
       </w:r>
-      <w:proofErr w:type="spellStart"/>
       <w:r>
         <w:t>SnowFlow</w:t>
       </w:r>
       <w:r>
         <w:t>_Create_Role.sql</w:t>
       </w:r>
-      <w:proofErr w:type="spellEnd"/>
       <w:r>
         <w:t xml:space="preserve"> script.</w:t>
       </w:r>
@@ -1216,21 +1163,19 @@
       <w:pPr>
         <w:pStyle w:val="Heading2"/>
       </w:pPr>
-      <w:bookmarkStart w:id="5" w:name="_GoBack"/>
+    </w:p>
+    <w:p>
+      <w:pPr>
+        <w:pStyle w:val="Heading2"/>
+      </w:pPr>
+      <w:bookmarkStart w:id="5" w:name="_Toc48038542"/>
+      <w:r>
+        <w:t xml:space="preserve">Step </w:t>
+      </w:r>
+      <w:r>
+        <w:t>3 – Install Addin</w:t>
+      </w:r>
       <w:bookmarkEnd w:id="5"/>
-    </w:p>
-    <w:p>
-      <w:pPr>
-        <w:pStyle w:val="Heading2"/>
-      </w:pPr>
-      <w:bookmarkStart w:id="6" w:name="_Toc48038542"/>
-      <w:r>
-        <w:t xml:space="preserve">Step </w:t>
-      </w:r>
-      <w:r>
-        <w:t>3 – Install Addin</w:t>
-      </w:r>
-      <w:bookmarkEnd w:id="6"/>
     </w:p>
     <w:p>
       <w:pPr>
@@ -1357,7 +1302,7 @@
               </wp:anchor>
             </w:drawing>
           </mc:Choice>
-          <mc:Fallback xmlns:w16cex="http://schemas.microsoft.com/office/word/2018/wordml/cex" xmlns:w16="http://schemas.microsoft.com/office/word/2018/wordml">
+          <mc:Fallback xmlns:w16="http://schemas.microsoft.com/office/word/2018/wordml" xmlns:w16cex="http://schemas.microsoft.com/office/word/2018/wordml/cex">
             <w:pict>
               <v:rect w14:anchorId="21C57653" id="Rectangle 2" o:spid="_x0000_s1026" style="position:absolute;margin-left:276.6pt;margin-top:149.05pt;width:120.6pt;height:9.6pt;z-index:251659264;visibility:visible;mso-wrap-style:square;mso-wrap-distance-left:9pt;mso-wrap-distance-top:0;mso-wrap-distance-right:9pt;mso-wrap-distance-bottom:0;mso-position-horizontal:absolute;mso-position-horizontal-relative:text;mso-position-vertical:absolute;mso-position-vertical-relative:text;v-text-anchor:middle" o:gfxdata="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" filled="f" strokecolor="#ffd966 [1943]" strokeweight="1pt"/>
             </w:pict>
@@ -1416,7 +1361,6 @@
       <w:r>
         <w:t xml:space="preserve">Once you have access to “Developer” in the excel menu then add the Excel </w:t>
       </w:r>
-      <w:proofErr w:type="gramStart"/>
       <w:r>
         <w:t>SnowFlow</w:t>
       </w:r>
@@ -1424,11 +1368,7 @@
         <w:t xml:space="preserve">  </w:t>
       </w:r>
       <w:r>
-        <w:t>Addin</w:t>
-      </w:r>
-      <w:proofErr w:type="gramEnd"/>
-      <w:r>
-        <w:t xml:space="preserve"> </w:t>
+        <w:t xml:space="preserve">Addin </w:t>
       </w:r>
       <w:r>
         <w:t xml:space="preserve"> by selecting Excel Add-ins</w:t>
@@ -1510,7 +1450,7 @@
               </wp:anchor>
             </w:drawing>
           </mc:Choice>
-          <mc:Fallback xmlns:w16cex="http://schemas.microsoft.com/office/word/2018/wordml/cex" xmlns:w16="http://schemas.microsoft.com/office/word/2018/wordml">
+          <mc:Fallback xmlns:w16="http://schemas.microsoft.com/office/word/2018/wordml" xmlns:w16cex="http://schemas.microsoft.com/office/word/2018/wordml/cex">
             <w:pict>
               <v:rect w14:anchorId="485E87BE" id="Rectangle 4" o:spid="_x0000_s1026" style="position:absolute;margin-left:139.8pt;margin-top:.4pt;width:20.4pt;height:62.4pt;z-index:251660288;visibility:visible;mso-wrap-style:square;mso-height-percent:0;mso-wrap-distance-left:9pt;mso-wrap-distance-top:0;mso-wrap-distance-right:9pt;mso-wrap-distance-bottom:0;mso-position-horizontal:absolute;mso-position-horizontal-relative:text;mso-position-vertical:absolute;mso-position-vertical-relative:text;mso-height-percent:0;mso-height-relative:margin;v-text-anchor:middle" o:gfxdata="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" filled="f" strokecolor="red" strokeweight="1pt"/>
             </w:pict>
@@ -1638,25 +1578,25 @@
       <w:pPr>
         <w:pStyle w:val="Heading1"/>
       </w:pPr>
-      <w:bookmarkStart w:id="7" w:name="_Toc48038543"/>
+      <w:bookmarkStart w:id="6" w:name="_Toc48038543"/>
       <w:r>
         <w:t xml:space="preserve">Using </w:t>
       </w:r>
       <w:r>
         <w:t>SnowFlow</w:t>
       </w:r>
+      <w:bookmarkEnd w:id="6"/>
+    </w:p>
+    <w:p/>
+    <w:p>
+      <w:pPr>
+        <w:pStyle w:val="Heading2"/>
+      </w:pPr>
+      <w:bookmarkStart w:id="7" w:name="_Toc48038544"/>
+      <w:r>
+        <w:t>Connection Parameters</w:t>
+      </w:r>
       <w:bookmarkEnd w:id="7"/>
-    </w:p>
-    <w:p/>
-    <w:p>
-      <w:pPr>
-        <w:pStyle w:val="Heading2"/>
-      </w:pPr>
-      <w:bookmarkStart w:id="8" w:name="_Toc48038544"/>
-      <w:r>
-        <w:t>Connection Parameters</w:t>
-      </w:r>
-      <w:bookmarkEnd w:id="8"/>
     </w:p>
     <w:p>
       <w:r>
@@ -1746,7 +1686,7 @@
               </wp:anchor>
             </w:drawing>
           </mc:Choice>
-          <mc:Fallback xmlns:w16cex="http://schemas.microsoft.com/office/word/2018/wordml/cex" xmlns:w16="http://schemas.microsoft.com/office/word/2018/wordml">
+          <mc:Fallback xmlns:w16="http://schemas.microsoft.com/office/word/2018/wordml" xmlns:w16cex="http://schemas.microsoft.com/office/word/2018/wordml/cex">
             <w:pict>
               <v:rect w14:anchorId="7A1A1A04" id="Rectangle 8" o:spid="_x0000_s1026" style="position:absolute;margin-left:355.2pt;margin-top:11pt;width:45.6pt;height:19.8pt;z-index:251664384;visibility:visible;mso-wrap-style:square;mso-width-percent:0;mso-height-percent:0;mso-wrap-distance-left:9pt;mso-wrap-distance-top:0;mso-wrap-distance-right:9pt;mso-wrap-distance-bottom:0;mso-position-horizontal:absolute;mso-position-horizontal-relative:text;mso-position-vertical:absolute;mso-position-vertical-relative:text;mso-width-percent:0;mso-height-percent:0;mso-width-relative:margin;mso-height-relative:margin;v-text-anchor:middle" o:gfxdata="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" filled="f" strokecolor="red" strokeweight="1pt"/>
             </w:pict>
@@ -1826,7 +1766,7 @@
               </wp:anchor>
             </w:drawing>
           </mc:Choice>
-          <mc:Fallback xmlns:w16cex="http://schemas.microsoft.com/office/word/2018/wordml/cex" xmlns:w16="http://schemas.microsoft.com/office/word/2018/wordml">
+          <mc:Fallback xmlns:w16="http://schemas.microsoft.com/office/word/2018/wordml" xmlns:w16cex="http://schemas.microsoft.com/office/word/2018/wordml/cex">
             <w:pict>
               <v:rect w14:anchorId="6D92C485" id="Rectangle 7" o:spid="_x0000_s1026" style="position:absolute;margin-left:226.8pt;margin-top:4.4pt;width:177.6pt;height:67.2pt;z-index:251662336;visibility:visible;mso-wrap-style:square;mso-width-percent:0;mso-height-percent:0;mso-wrap-distance-left:9pt;mso-wrap-distance-top:0;mso-wrap-distance-right:9pt;mso-wrap-distance-bottom:0;mso-position-horizontal:absolute;mso-position-horizontal-relative:text;mso-position-vertical:absolute;mso-position-vertical-relative:text;mso-width-percent:0;mso-height-percent:0;mso-width-relative:margin;mso-height-relative:margin;v-text-anchor:middle" o:gfxdata="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" filled="f" strokecolor="red" strokeweight="1pt"/>
             </w:pict>
@@ -1882,15 +1822,7 @@
     </w:p>
     <w:p>
       <w:r>
-        <w:t xml:space="preserve">In the Role field, add the role that you </w:t>
-      </w:r>
-      <w:proofErr w:type="gramStart"/>
-      <w:r>
-        <w:t>entered into</w:t>
-      </w:r>
-      <w:proofErr w:type="gramEnd"/>
-      <w:r>
-        <w:t xml:space="preserve"> the script in Step 3.</w:t>
+        <w:t>In the Role field, add the role that you entered into the script in Step 3.</w:t>
       </w:r>
     </w:p>
     <w:p>
@@ -1951,11 +1883,11 @@
       <w:pPr>
         <w:pStyle w:val="Heading2"/>
       </w:pPr>
-      <w:bookmarkStart w:id="9" w:name="_Toc48038545"/>
+      <w:bookmarkStart w:id="8" w:name="_Toc48038545"/>
       <w:r>
         <w:t>Executing a query</w:t>
       </w:r>
-      <w:bookmarkEnd w:id="9"/>
+      <w:bookmarkEnd w:id="8"/>
     </w:p>
     <w:p>
       <w:r>
@@ -1966,27 +1898,14 @@
       </w:r>
       <w:r>
         <w:lastRenderedPageBreak/>
-        <w:t xml:space="preserve">using VBA scripts and </w:t>
-      </w:r>
-      <w:proofErr w:type="spellStart"/>
-      <w:r>
-        <w:t>vlookups</w:t>
-      </w:r>
-      <w:proofErr w:type="spellEnd"/>
-      <w:r>
-        <w:t xml:space="preserve"> but then want to write that final data set back to Snowflake.  </w:t>
+        <w:t xml:space="preserve">using VBA scripts and vlookups but then want to write that final data set back to Snowflake.  </w:t>
       </w:r>
       <w:r>
         <w:t>SnowFlow</w:t>
       </w:r>
       <w:r>
-        <w:t xml:space="preserve"> handles both reading and </w:t>
-      </w:r>
-      <w:proofErr w:type="gramStart"/>
-      <w:r>
-        <w:t>writing  scenarios</w:t>
-      </w:r>
-      <w:proofErr w:type="gramEnd"/>
+        <w:t xml:space="preserve"> handles both reading and writing  scenarios</w:t>
+      </w:r>
     </w:p>
     <w:p/>
     <w:p>
@@ -2100,11 +2019,11 @@
       <w:pPr>
         <w:pStyle w:val="Heading2"/>
       </w:pPr>
-      <w:bookmarkStart w:id="10" w:name="_Toc48038546"/>
+      <w:bookmarkStart w:id="9" w:name="_Toc48038546"/>
       <w:r>
         <w:t>Writing Data to Snowflake</w:t>
       </w:r>
-      <w:bookmarkEnd w:id="10"/>
+      <w:bookmarkEnd w:id="9"/>
     </w:p>
     <w:p>
       <w:pPr>
@@ -2133,19 +2052,19 @@
         <w:t xml:space="preserve"> changes to Snowflake the user should press the “Upload” button</w:t>
       </w:r>
       <w:r>
-        <w:t xml:space="preserve">.  Here they can enter the worksheet the data is being sourced from </w:t>
-      </w:r>
-      <w:proofErr w:type="gramStart"/>
-      <w:r>
-        <w:t>and also</w:t>
-      </w:r>
-      <w:proofErr w:type="gramEnd"/>
-      <w:r>
-        <w:t xml:space="preserve"> define the table it’s being written to.  Another important option is defining the columns that will represent the keys in order to do the update logic needed if the user updates or adds a </w:t>
+        <w:t xml:space="preserve">.  Here they can enter the worksheet the data is being sourced from and also define the table it’s being written to.  Another important option is defining the columns that will represent the keys in order to do the update logic needed if the user updates or adds a </w:t>
       </w:r>
       <w:r>
         <w:lastRenderedPageBreak/>
-        <w:t xml:space="preserve">new column in the Excel sheet.  This can be done by entering the column position ex. 1,2,3.  So the first 3 columns in the excel sheet and target table will be the key </w:t>
+        <w:t xml:space="preserve">new column in the Excel sheet.  This can be done by entering the column position ex. </w:t>
+      </w:r>
+      <w:r>
+        <w:t>A,B,C</w:t>
+      </w:r>
+      <w:bookmarkStart w:id="10" w:name="_GoBack"/>
+      <w:bookmarkEnd w:id="10"/>
+      <w:r>
+        <w:t xml:space="preserve">.  So the first 3 columns in the excel sheet and target table will be the key </w:t>
       </w:r>
     </w:p>
     <w:p/>
@@ -2167,10 +2086,10 @@
           <w:noProof/>
         </w:rPr>
         <w:drawing>
-          <wp:inline distT="0" distB="0" distL="0" distR="0" wp14:anchorId="76725AEF" wp14:editId="1C1769EE">
-            <wp:extent cx="4524375" cy="3486150"/>
+          <wp:inline distT="0" distB="0" distL="0" distR="0" wp14:anchorId="41E286C2" wp14:editId="2A58A136">
+            <wp:extent cx="3857625" cy="4743450"/>
             <wp:effectExtent l="0" t="0" r="9525" b="0"/>
-            <wp:docPr id="9" name="Picture 9"/>
+            <wp:docPr id="13" name="Picture 13"/>
             <wp:cNvGraphicFramePr>
               <a:graphicFrameLocks xmlns:a="http://schemas.openxmlformats.org/drawingml/2006/main" noChangeAspect="1"/>
             </wp:cNvGraphicFramePr>
@@ -2190,7 +2109,7 @@
                   <pic:spPr>
                     <a:xfrm>
                       <a:off x="0" y="0"/>
-                      <a:ext cx="4524375" cy="3486150"/>
+                      <a:ext cx="3857625" cy="4743450"/>
                     </a:xfrm>
                     <a:prstGeom prst="rect">
                       <a:avLst/>
@@ -2313,15 +2232,7 @@
         <w:t xml:space="preserve">Timestamps don’t handle anything less than seconds. </w:t>
       </w:r>
       <w:r>
-        <w:t xml:space="preserve">To </w:t>
-      </w:r>
-      <w:proofErr w:type="spellStart"/>
-      <w:r>
-        <w:t>workaround</w:t>
-      </w:r>
-      <w:proofErr w:type="spellEnd"/>
-      <w:r>
-        <w:t xml:space="preserve"> this, the time will have to be cast to a varchar in the SQL.</w:t>
+        <w:t>To workaround this, the time will have to be cast to a varchar in the SQL.</w:t>
       </w:r>
     </w:p>
     <w:sectPr>
@@ -3861,7 +3772,7 @@
 </file>
 
 <file path=customXml/itemProps1.xml><?xml version="1.0" encoding="utf-8"?>
-<ds:datastoreItem xmlns:ds="http://schemas.openxmlformats.org/officeDocument/2006/customXml" ds:itemID="{D34D0F5C-54EF-476D-80C0-8569C68EBF1D}">
+<ds:datastoreItem xmlns:ds="http://schemas.openxmlformats.org/officeDocument/2006/customXml" ds:itemID="{C9BE7E9A-0F76-49B9-9ACA-793ED4F39E44}">
   <ds:schemaRefs>
     <ds:schemaRef ds:uri="http://schemas.openxmlformats.org/officeDocument/2006/bibliography"/>
   </ds:schemaRefs>

</xml_diff>

<commit_message>
Updated Roles and Fixed Rollback Bugs
</commit_message>
<xml_diff>
--- a/SnowFlow_ReadMe.docx
+++ b/SnowFlow_ReadMe.docx
@@ -67,7 +67,7 @@
           <w:r>
             <w:fldChar w:fldCharType="separate"/>
           </w:r>
-          <w:hyperlink w:anchor="_Toc48038537" w:history="1">
+          <w:hyperlink w:anchor="_Toc48775190" w:history="1">
             <w:r>
               <w:rPr>
                 <w:rStyle w:val="Hyperlink"/>
@@ -94,7 +94,7 @@
                 <w:noProof/>
                 <w:webHidden/>
               </w:rPr>
-              <w:instrText xml:space="preserve"> PAGEREF _Toc48038537 \h </w:instrText>
+              <w:instrText xml:space="preserve"> PAGEREF _Toc48775190 \h </w:instrText>
             </w:r>
             <w:r>
               <w:rPr>
@@ -138,7 +138,7 @@
               <w:szCs w:val="22"/>
             </w:rPr>
           </w:pPr>
-          <w:hyperlink w:anchor="_Toc48038538" w:history="1">
+          <w:hyperlink w:anchor="_Toc48775191" w:history="1">
             <w:r>
               <w:rPr>
                 <w:rStyle w:val="Hyperlink"/>
@@ -165,7 +165,7 @@
                 <w:noProof/>
                 <w:webHidden/>
               </w:rPr>
-              <w:instrText xml:space="preserve"> PAGEREF _Toc48038538 \h </w:instrText>
+              <w:instrText xml:space="preserve"> PAGEREF _Toc48775191 \h </w:instrText>
             </w:r>
             <w:r>
               <w:rPr>
@@ -209,7 +209,7 @@
               <w:szCs w:val="22"/>
             </w:rPr>
           </w:pPr>
-          <w:hyperlink w:anchor="_Toc48038539" w:history="1">
+          <w:hyperlink w:anchor="_Toc48775192" w:history="1">
             <w:r>
               <w:rPr>
                 <w:rStyle w:val="Hyperlink"/>
@@ -236,7 +236,7 @@
                 <w:noProof/>
                 <w:webHidden/>
               </w:rPr>
-              <w:instrText xml:space="preserve"> PAGEREF _Toc48038539 \h </w:instrText>
+              <w:instrText xml:space="preserve"> PAGEREF _Toc48775192 \h </w:instrText>
             </w:r>
             <w:r>
               <w:rPr>
@@ -280,13 +280,13 @@
               <w:szCs w:val="22"/>
             </w:rPr>
           </w:pPr>
-          <w:hyperlink w:anchor="_Toc48038540" w:history="1">
+          <w:hyperlink w:anchor="_Toc48775193" w:history="1">
             <w:r>
               <w:rPr>
                 <w:rStyle w:val="Hyperlink"/>
                 <w:noProof/>
               </w:rPr>
-              <w:t>Step 1 – Create Stored Procedures in Snowflake</w:t>
+              <w:t>Step 1 – Create Stored Procedures in Snowflake - Optional</w:t>
             </w:r>
             <w:r>
               <w:rPr>
@@ -307,7 +307,7 @@
                 <w:noProof/>
                 <w:webHidden/>
               </w:rPr>
-              <w:instrText xml:space="preserve"> PAGEREF _Toc48038540 \h </w:instrText>
+              <w:instrText xml:space="preserve"> PAGEREF _Toc48775193 \h </w:instrText>
             </w:r>
             <w:r>
               <w:rPr>
@@ -351,20 +351,13 @@
               <w:szCs w:val="22"/>
             </w:rPr>
           </w:pPr>
-          <w:hyperlink w:anchor="_Toc48038541" w:history="1">
+          <w:hyperlink w:anchor="_Toc48775194" w:history="1">
             <w:r>
               <w:rPr>
                 <w:rStyle w:val="Hyperlink"/>
                 <w:noProof/>
               </w:rPr>
-              <w:t xml:space="preserve">Step 2 – Create a Role to use with </w:t>
-            </w:r>
-            <w:r>
-              <w:rPr>
-                <w:rStyle w:val="Hyperlink"/>
-                <w:noProof/>
-              </w:rPr>
-              <w:t>SnowFlow</w:t>
+              <w:t>Step 2 – Privileges Required</w:t>
             </w:r>
             <w:r>
               <w:rPr>
@@ -385,7 +378,7 @@
                 <w:noProof/>
                 <w:webHidden/>
               </w:rPr>
-              <w:instrText xml:space="preserve"> PAGEREF _Toc48038541 \h </w:instrText>
+              <w:instrText xml:space="preserve"> PAGEREF _Toc48775194 \h </w:instrText>
             </w:r>
             <w:r>
               <w:rPr>
@@ -429,13 +422,13 @@
               <w:szCs w:val="22"/>
             </w:rPr>
           </w:pPr>
-          <w:hyperlink w:anchor="_Toc48038542" w:history="1">
+          <w:hyperlink w:anchor="_Toc48775195" w:history="1">
             <w:r>
               <w:rPr>
                 <w:rStyle w:val="Hyperlink"/>
                 <w:noProof/>
               </w:rPr>
-              <w:t>Step 3 – Install Addin</w:t>
+              <w:t>Step 3 – Install Excel Addin</w:t>
             </w:r>
             <w:r>
               <w:rPr>
@@ -456,7 +449,7 @@
                 <w:noProof/>
                 <w:webHidden/>
               </w:rPr>
-              <w:instrText xml:space="preserve"> PAGEREF _Toc48038542 \h </w:instrText>
+              <w:instrText xml:space="preserve"> PAGEREF _Toc48775195 \h </w:instrText>
             </w:r>
             <w:r>
               <w:rPr>
@@ -500,20 +493,13 @@
               <w:szCs w:val="22"/>
             </w:rPr>
           </w:pPr>
-          <w:hyperlink w:anchor="_Toc48038543" w:history="1">
+          <w:hyperlink w:anchor="_Toc48775196" w:history="1">
             <w:r>
               <w:rPr>
                 <w:rStyle w:val="Hyperlink"/>
                 <w:noProof/>
               </w:rPr>
-              <w:t xml:space="preserve">Using </w:t>
-            </w:r>
-            <w:r>
-              <w:rPr>
-                <w:rStyle w:val="Hyperlink"/>
-                <w:noProof/>
-              </w:rPr>
-              <w:t>SnowFlow</w:t>
+              <w:t>Using SnowFlow</w:t>
             </w:r>
             <w:r>
               <w:rPr>
@@ -534,7 +520,7 @@
                 <w:noProof/>
                 <w:webHidden/>
               </w:rPr>
-              <w:instrText xml:space="preserve"> PAGEREF _Toc48038543 \h </w:instrText>
+              <w:instrText xml:space="preserve"> PAGEREF _Toc48775196 \h </w:instrText>
             </w:r>
             <w:r>
               <w:rPr>
@@ -554,7 +540,7 @@
                 <w:noProof/>
                 <w:webHidden/>
               </w:rPr>
-              <w:t>4</w:t>
+              <w:t>5</w:t>
             </w:r>
             <w:r>
               <w:rPr>
@@ -578,7 +564,7 @@
               <w:szCs w:val="22"/>
             </w:rPr>
           </w:pPr>
-          <w:hyperlink w:anchor="_Toc48038544" w:history="1">
+          <w:hyperlink w:anchor="_Toc48775197" w:history="1">
             <w:r>
               <w:rPr>
                 <w:rStyle w:val="Hyperlink"/>
@@ -605,7 +591,7 @@
                 <w:noProof/>
                 <w:webHidden/>
               </w:rPr>
-              <w:instrText xml:space="preserve"> PAGEREF _Toc48038544 \h </w:instrText>
+              <w:instrText xml:space="preserve"> PAGEREF _Toc48775197 \h </w:instrText>
             </w:r>
             <w:r>
               <w:rPr>
@@ -625,7 +611,7 @@
                 <w:noProof/>
                 <w:webHidden/>
               </w:rPr>
-              <w:t>4</w:t>
+              <w:t>5</w:t>
             </w:r>
             <w:r>
               <w:rPr>
@@ -649,7 +635,7 @@
               <w:szCs w:val="22"/>
             </w:rPr>
           </w:pPr>
-          <w:hyperlink w:anchor="_Toc48038545" w:history="1">
+          <w:hyperlink w:anchor="_Toc48775198" w:history="1">
             <w:r>
               <w:rPr>
                 <w:rStyle w:val="Hyperlink"/>
@@ -676,7 +662,7 @@
                 <w:noProof/>
                 <w:webHidden/>
               </w:rPr>
-              <w:instrText xml:space="preserve"> PAGEREF _Toc48038545 \h </w:instrText>
+              <w:instrText xml:space="preserve"> PAGEREF _Toc48775198 \h </w:instrText>
             </w:r>
             <w:r>
               <w:rPr>
@@ -696,7 +682,7 @@
                 <w:noProof/>
                 <w:webHidden/>
               </w:rPr>
-              <w:t>4</w:t>
+              <w:t>5</w:t>
             </w:r>
             <w:r>
               <w:rPr>
@@ -720,7 +706,7 @@
               <w:szCs w:val="22"/>
             </w:rPr>
           </w:pPr>
-          <w:hyperlink w:anchor="_Toc48038546" w:history="1">
+          <w:hyperlink w:anchor="_Toc48775199" w:history="1">
             <w:r>
               <w:rPr>
                 <w:rStyle w:val="Hyperlink"/>
@@ -747,7 +733,7 @@
                 <w:noProof/>
                 <w:webHidden/>
               </w:rPr>
-              <w:instrText xml:space="preserve"> PAGEREF _Toc48038546 \h </w:instrText>
+              <w:instrText xml:space="preserve"> PAGEREF _Toc48775199 \h </w:instrText>
             </w:r>
             <w:r>
               <w:rPr>
@@ -767,7 +753,7 @@
                 <w:noProof/>
                 <w:webHidden/>
               </w:rPr>
-              <w:t>5</w:t>
+              <w:t>6</w:t>
             </w:r>
             <w:r>
               <w:rPr>
@@ -791,7 +777,7 @@
               <w:szCs w:val="22"/>
             </w:rPr>
           </w:pPr>
-          <w:hyperlink w:anchor="_Toc48038547" w:history="1">
+          <w:hyperlink w:anchor="_Toc48775200" w:history="1">
             <w:r>
               <w:rPr>
                 <w:rStyle w:val="Hyperlink"/>
@@ -818,7 +804,7 @@
                 <w:noProof/>
                 <w:webHidden/>
               </w:rPr>
-              <w:instrText xml:space="preserve"> PAGEREF _Toc48038547 \h </w:instrText>
+              <w:instrText xml:space="preserve"> PAGEREF _Toc48775200 \h </w:instrText>
             </w:r>
             <w:r>
               <w:rPr>
@@ -838,7 +824,7 @@
                 <w:noProof/>
                 <w:webHidden/>
               </w:rPr>
-              <w:t>7</w:t>
+              <w:t>8</w:t>
             </w:r>
             <w:r>
               <w:rPr>
@@ -861,49 +847,52 @@
         </w:p>
       </w:sdtContent>
     </w:sdt>
+    <w:p>
+      <w:bookmarkStart w:id="0" w:name="_GoBack"/>
+      <w:bookmarkEnd w:id="0"/>
+    </w:p>
+    <w:p>
+      <w:r>
+        <w:t>SnowFlow</w:t>
+      </w:r>
+      <w:r>
+        <w:t xml:space="preserve"> was design out of the need for organizations to manipulate and write-back data into Snowflake from Excel.  There are many uses for this tool but some of drivers include financial budgeting write-back, Look-up table maintenance, pricing analysis and many more.  </w:t>
+      </w:r>
+    </w:p>
+    <w:p>
+      <w:pPr>
+        <w:pStyle w:val="Heading1"/>
+      </w:pPr>
+      <w:bookmarkStart w:id="1" w:name="_Toc48775190"/>
+      <w:r>
+        <w:t>Legal</w:t>
+      </w:r>
+      <w:bookmarkEnd w:id="1"/>
+    </w:p>
+    <w:p>
+      <w:r>
+        <w:t>SnowFlow</w:t>
+      </w:r>
+      <w:r>
+        <w:t xml:space="preserve"> is not a supported product by Snowflake or any company. </w:t>
+      </w:r>
+      <w:r>
+        <w:t>SnowFlow</w:t>
+      </w:r>
+      <w:r>
+        <w:t xml:space="preserve"> will write data to the Snowflake database and should be used with great care. Use at your own risk. </w:t>
+      </w:r>
+    </w:p>
     <w:p/>
     <w:p>
-      <w:r>
-        <w:t>SnowFlow</w:t>
-      </w:r>
-      <w:r>
-        <w:t xml:space="preserve"> was design out of the need for organizations to manipulate and write-back data into Snowflake from Excel.  There are many uses for this tool but some of drivers include financial budgeting write-back, Look-up table maintenance, pricing analysis and many more.  </w:t>
-      </w:r>
-    </w:p>
-    <w:p>
-      <w:pPr>
-        <w:pStyle w:val="Heading1"/>
-      </w:pPr>
-      <w:bookmarkStart w:id="0" w:name="_Toc48038537"/>
-      <w:r>
-        <w:t>Legal</w:t>
-      </w:r>
-      <w:bookmarkEnd w:id="0"/>
-    </w:p>
-    <w:p>
-      <w:r>
-        <w:t>SnowFlow</w:t>
-      </w:r>
-      <w:r>
-        <w:t xml:space="preserve"> is not a supported product by Snowflake or any company. </w:t>
-      </w:r>
-      <w:r>
-        <w:t>SnowFlow</w:t>
-      </w:r>
-      <w:r>
-        <w:t xml:space="preserve"> will write data to the Snowflake database and should be used with great care. Use at your own risk. </w:t>
-      </w:r>
-    </w:p>
-    <w:p/>
-    <w:p>
-      <w:bookmarkStart w:id="1" w:name="_Toc48038538"/>
+      <w:bookmarkStart w:id="2" w:name="_Toc48775191"/>
       <w:r>
         <w:rPr>
           <w:rStyle w:val="Heading1Char"/>
         </w:rPr>
         <w:t>Goal:</w:t>
       </w:r>
-      <w:bookmarkEnd w:id="1"/>
+      <w:bookmarkEnd w:id="2"/>
       <w:r>
         <w:t xml:space="preserve">  Give </w:t>
       </w:r>
@@ -928,14 +917,14 @@
       <w:pPr>
         <w:pStyle w:val="Heading1"/>
       </w:pPr>
-      <w:bookmarkStart w:id="2" w:name="_Toc48038539"/>
+      <w:bookmarkStart w:id="3" w:name="_Toc48775192"/>
       <w:r>
         <w:t>S</w:t>
       </w:r>
       <w:r>
         <w:t>etup</w:t>
       </w:r>
-      <w:bookmarkEnd w:id="2"/>
+      <w:bookmarkEnd w:id="3"/>
     </w:p>
     <w:p>
       <w:r>
@@ -945,7 +934,15 @@
         <w:t>SnowFlow</w:t>
       </w:r>
       <w:r>
-        <w:t xml:space="preserve"> are located in </w:t>
+        <w:t xml:space="preserve"> </w:t>
+      </w:r>
+      <w:proofErr w:type="gramStart"/>
+      <w:r>
+        <w:t>are located in</w:t>
+      </w:r>
+      <w:proofErr w:type="gramEnd"/>
+      <w:r>
+        <w:t xml:space="preserve"> </w:t>
       </w:r>
       <w:r>
         <w:t>GitHub</w:t>
@@ -1001,6 +998,7 @@
           <w:numId w:val="1"/>
         </w:numPr>
       </w:pPr>
+      <w:proofErr w:type="spellStart"/>
       <w:r>
         <w:t>SnowFlow</w:t>
       </w:r>
@@ -1010,6 +1008,7 @@
       <w:r>
         <w:t>.sql</w:t>
       </w:r>
+      <w:proofErr w:type="spellEnd"/>
     </w:p>
     <w:p>
       <w:pPr>
@@ -1019,6 +1018,7 @@
           <w:numId w:val="1"/>
         </w:numPr>
       </w:pPr>
+      <w:proofErr w:type="spellStart"/>
       <w:r>
         <w:t>SnowFlow</w:t>
       </w:r>
@@ -1028,6 +1028,7 @@
       <w:r>
         <w:t>.sql</w:t>
       </w:r>
+      <w:proofErr w:type="spellEnd"/>
     </w:p>
     <w:p>
       <w:pPr>
@@ -1053,15 +1054,15 @@
       <w:pPr>
         <w:pStyle w:val="Heading2"/>
       </w:pPr>
-      <w:bookmarkStart w:id="3" w:name="_Toc48038540"/>
+      <w:bookmarkStart w:id="4" w:name="_Toc48775193"/>
       <w:r>
         <w:lastRenderedPageBreak/>
         <w:t>Step 1 – Create Stored Procedures in Snowflake</w:t>
       </w:r>
-      <w:bookmarkEnd w:id="3"/>
       <w:r>
         <w:t xml:space="preserve"> - Optional</w:t>
       </w:r>
+      <w:bookmarkEnd w:id="4"/>
     </w:p>
     <w:p>
       <w:r>
@@ -1103,8 +1104,15 @@
     </w:p>
     <w:p>
       <w:r>
-        <w:t>If you have access to the Snowflake web interface and accountadmin privileges you can run the “</w:t>
-      </w:r>
+        <w:t xml:space="preserve">If you have access to the Snowflake web interface and </w:t>
+      </w:r>
+      <w:r>
+        <w:t xml:space="preserve">a role with elevated privileges such as ACCOUNTADMIN, </w:t>
+      </w:r>
+      <w:r>
+        <w:t>you can run the “</w:t>
+      </w:r>
+      <w:proofErr w:type="spellStart"/>
       <w:r>
         <w:t>SnowFlow</w:t>
       </w:r>
@@ -1115,7 +1123,14 @@
         <w:t>.sq</w:t>
       </w:r>
       <w:r>
-        <w:t>l”.  If not, then contact your Snowflake DBA and have them run the script for you.  What Database and Schema they run the script in is important in a later step of connecting Excel to Snowflake.  We will discuss that part later.</w:t>
+        <w:t>l</w:t>
+      </w:r>
+      <w:proofErr w:type="spellEnd"/>
+      <w:r>
+        <w:t xml:space="preserve">”.  If not, then contact your Snowflake DBA and have them run the script for you.  </w:t>
+      </w:r>
+      <w:r>
+        <w:t>This script will need to be run in the same database that you login into with the Excel Addin, see below.</w:t>
       </w:r>
     </w:p>
     <w:p/>
@@ -1123,40 +1138,290 @@
       <w:pPr>
         <w:pStyle w:val="Heading2"/>
       </w:pPr>
-      <w:bookmarkStart w:id="4" w:name="_Toc48038541"/>
-      <w:r>
-        <w:t xml:space="preserve">Step 2 – Create a Role to use with </w:t>
-      </w:r>
-      <w:r>
-        <w:t>SnowFlow</w:t>
-      </w:r>
-      <w:bookmarkEnd w:id="4"/>
-    </w:p>
-    <w:p>
-      <w:r>
-        <w:t>At a minimum, the user will need to have the permissions to create a Snowflake Stage.</w:t>
-      </w:r>
-    </w:p>
-    <w:p>
-      <w:r>
-        <w:t xml:space="preserve">If using the Auto-generate functionality, the user will need more privileges. </w:t>
-      </w:r>
-      <w:r>
-        <w:t xml:space="preserve">A new role needs to be created with the appropriate privileges and assigned to a user or an existing role. To create this role, execute the </w:t>
-      </w:r>
-      <w:r>
-        <w:t>SnowFlow</w:t>
+      <w:bookmarkStart w:id="5" w:name="_Toc48775194"/>
+      <w:r>
+        <w:t xml:space="preserve">Step 2 – </w:t>
+      </w:r>
+      <w:r>
+        <w:t>Privileges Required</w:t>
+      </w:r>
+      <w:bookmarkEnd w:id="5"/>
+    </w:p>
+    <w:p>
+      <w:r>
+        <w:t xml:space="preserve">Below are the privileges required for each capability. </w:t>
+      </w:r>
+    </w:p>
+    <w:p>
+      <w:r>
+        <w:tab/>
+        <w:t xml:space="preserve">Query    </w:t>
+      </w:r>
+      <w:r>
+        <w:tab/>
+      </w:r>
+      <w:r>
+        <w:tab/>
+      </w:r>
+      <w:r>
+        <w:tab/>
+      </w:r>
+    </w:p>
+    <w:p>
+      <w:r>
+        <w:tab/>
+      </w:r>
+      <w:r>
+        <w:tab/>
+        <w:t xml:space="preserve">Database: </w:t>
+      </w:r>
+      <w:r>
+        <w:tab/>
+        <w:t>USAGE</w:t>
+      </w:r>
+    </w:p>
+    <w:p>
+      <w:r>
+        <w:tab/>
+      </w:r>
+      <w:r>
+        <w:tab/>
+        <w:t>Schema:</w:t>
+      </w:r>
+      <w:r>
+        <w:tab/>
+        <w:t xml:space="preserve">USAGE, </w:t>
+      </w:r>
+      <w:r>
+        <w:rPr>
+          <w:color w:val="000000" w:themeColor="text1"/>
+        </w:rPr>
+        <w:t xml:space="preserve">CREATE STAGE </w:t>
+      </w:r>
+      <w:r>
+        <w:t>- Unless a Stage is provided in the login, then the user will need USAGE to that Stage</w:t>
+      </w:r>
+    </w:p>
+    <w:p>
+      <w:r>
+        <w:tab/>
+      </w:r>
+      <w:r>
+        <w:tab/>
+        <w:t xml:space="preserve">Table: </w:t>
+      </w:r>
+      <w:r>
+        <w:tab/>
+      </w:r>
+      <w:r>
+        <w:tab/>
+        <w:t>SELECT</w:t>
+      </w:r>
+    </w:p>
+    <w:p>
+      <w:r>
+        <w:tab/>
+        <w:t>Upload (everything in Query plus)</w:t>
+      </w:r>
+    </w:p>
+    <w:p>
+      <w:r>
+        <w:tab/>
+      </w:r>
+      <w:r>
+        <w:tab/>
+        <w:t xml:space="preserve">Schema: </w:t>
+      </w:r>
+      <w:r>
+        <w:tab/>
+        <w:t>CREATE TABLE</w:t>
+      </w:r>
+    </w:p>
+    <w:p>
+      <w:r>
+        <w:tab/>
+      </w:r>
+      <w:r>
+        <w:tab/>
+        <w:t xml:space="preserve">Table: </w:t>
+      </w:r>
+      <w:r>
+        <w:tab/>
+      </w:r>
+      <w:r>
+        <w:tab/>
+        <w:t>INSERT, UPDATE, TRUNCATE</w:t>
+      </w:r>
+      <w:r>
+        <w:tab/>
+      </w:r>
+      <w:r>
+        <w:tab/>
+      </w:r>
+      <w:r>
+        <w:tab/>
+      </w:r>
+    </w:p>
+    <w:p>
+      <w:r>
+        <w:tab/>
+        <w:t>Rollback (Schema level privileges above plus)</w:t>
+      </w:r>
+    </w:p>
+    <w:p>
+      <w:r>
+        <w:tab/>
+      </w:r>
+      <w:r>
+        <w:tab/>
+        <w:t xml:space="preserve">Table: </w:t>
+      </w:r>
+      <w:r>
+        <w:tab/>
+      </w:r>
+      <w:r>
+        <w:tab/>
+      </w:r>
+      <w:r>
+        <w:rPr>
+          <w:color w:val="000000" w:themeColor="text1"/>
+        </w:rPr>
+        <w:t>Ownership</w:t>
+      </w:r>
+      <w:r>
+        <w:tab/>
+      </w:r>
+    </w:p>
+    <w:p>
+      <w:r>
+        <w:tab/>
+      </w:r>
+    </w:p>
+    <w:p>
+      <w:pPr>
+        <w:ind w:firstLine="720"/>
+      </w:pPr>
+      <w:r>
+        <w:t>For advanced feature: Auto-generate Data Types</w:t>
+      </w:r>
+    </w:p>
+    <w:p>
+      <w:r>
+        <w:tab/>
+      </w:r>
+      <w:r>
+        <w:tab/>
+        <w:t>usage on all procedures</w:t>
+      </w:r>
+    </w:p>
+    <w:p>
+      <w:r>
+        <w:tab/>
+      </w:r>
+      <w:r>
+        <w:tab/>
+        <w:t>usage on future procedures</w:t>
+      </w:r>
+    </w:p>
+    <w:p>
+      <w:r>
+        <w:tab/>
+      </w:r>
+      <w:r>
+        <w:tab/>
+        <w:t>usage on all functions</w:t>
+      </w:r>
+    </w:p>
+    <w:p>
+      <w:r>
+        <w:tab/>
+      </w:r>
+      <w:r>
+        <w:tab/>
+        <w:t>usage on future functions</w:t>
+      </w:r>
+    </w:p>
+    <w:p/>
+    <w:p>
+      <w:r>
+        <w:t xml:space="preserve">One approach to handle these privileges is to create a </w:t>
+      </w:r>
+      <w:r>
+        <w:t>new role</w:t>
+      </w:r>
+      <w:r>
+        <w:t xml:space="preserve"> with the above Schema and Database</w:t>
+      </w:r>
+      <w:r>
+        <w:t xml:space="preserve"> privileges and assigned </w:t>
+      </w:r>
+      <w:r>
+        <w:t xml:space="preserve">that role </w:t>
+      </w:r>
+      <w:r>
+        <w:t>existing role</w:t>
+      </w:r>
+      <w:r>
+        <w:t xml:space="preserve"> with the Table level privileges</w:t>
+      </w:r>
+      <w:r>
+        <w:t xml:space="preserve">. </w:t>
+      </w:r>
+    </w:p>
+    <w:p>
+      <w:r>
+        <w:t>A script is provided t</w:t>
+      </w:r>
+      <w:r>
+        <w:t>o create this role</w:t>
+      </w:r>
+      <w:r>
+        <w:t xml:space="preserve"> and assigns the role to a parent role. </w:t>
+      </w:r>
+    </w:p>
+    <w:p>
+      <w:pPr>
+        <w:ind w:firstLine="720"/>
+      </w:pPr>
+      <w:r>
+        <w:t>Script name:</w:t>
+      </w:r>
+      <w:r>
+        <w:t xml:space="preserve"> </w:t>
+      </w:r>
+      <w:proofErr w:type="spellStart"/>
+      <w:r>
+        <w:t>S</w:t>
+      </w:r>
+      <w:r>
+        <w:t>n</w:t>
+      </w:r>
+      <w:r>
+        <w:t>owFlow</w:t>
       </w:r>
       <w:r>
         <w:t>_Create_Role.sql</w:t>
       </w:r>
-      <w:r>
-        <w:t xml:space="preserve"> script.</w:t>
-      </w:r>
-    </w:p>
-    <w:p>
-      <w:r>
-        <w:t>You will have to update the script before executing it with the information specific to your environment. In the script, you will be providing an existing role. The newly created role will be assigned to this existing role. You will use the existing role in a section below.</w:t>
+      <w:proofErr w:type="spellEnd"/>
+    </w:p>
+    <w:p>
+      <w:r>
+        <w:t xml:space="preserve">You will have to update the script before executing it with the information specific to your environment. In the script, you will be providing </w:t>
+      </w:r>
+      <w:r>
+        <w:t xml:space="preserve">the parent </w:t>
+      </w:r>
+      <w:r>
+        <w:t xml:space="preserve">role. You will use the </w:t>
+      </w:r>
+      <w:r>
+        <w:t>parent</w:t>
+      </w:r>
+      <w:r>
+        <w:t xml:space="preserve"> role</w:t>
+      </w:r>
+      <w:r>
+        <w:t xml:space="preserve"> when logging in.</w:t>
       </w:r>
     </w:p>
     <w:p>
@@ -1168,14 +1433,20 @@
       <w:pPr>
         <w:pStyle w:val="Heading2"/>
       </w:pPr>
-      <w:bookmarkStart w:id="5" w:name="_Toc48038542"/>
+      <w:bookmarkStart w:id="6" w:name="_Toc48775195"/>
       <w:r>
         <w:t xml:space="preserve">Step </w:t>
       </w:r>
       <w:r>
-        <w:t>3 – Install Addin</w:t>
-      </w:r>
-      <w:bookmarkEnd w:id="5"/>
+        <w:t xml:space="preserve">3 – Install </w:t>
+      </w:r>
+      <w:r>
+        <w:t xml:space="preserve">Excel </w:t>
+      </w:r>
+      <w:r>
+        <w:t>Addin</w:t>
+      </w:r>
+      <w:bookmarkEnd w:id="6"/>
     </w:p>
     <w:p>
       <w:pPr>
@@ -1236,6 +1507,7 @@
         <w:rPr>
           <w:noProof/>
         </w:rPr>
+        <w:lastRenderedPageBreak/>
         <mc:AlternateContent>
           <mc:Choice Requires="wps">
             <w:drawing>
@@ -1302,7 +1574,7 @@
               </wp:anchor>
             </w:drawing>
           </mc:Choice>
-          <mc:Fallback xmlns:w16="http://schemas.microsoft.com/office/word/2018/wordml" xmlns:w16cex="http://schemas.microsoft.com/office/word/2018/wordml/cex">
+          <mc:Fallback xmlns:w16cex="http://schemas.microsoft.com/office/word/2018/wordml/cex" xmlns:w16="http://schemas.microsoft.com/office/word/2018/wordml">
             <w:pict>
               <v:rect w14:anchorId="21C57653" id="Rectangle 2" o:spid="_x0000_s1026" style="position:absolute;margin-left:276.6pt;margin-top:149.05pt;width:120.6pt;height:9.6pt;z-index:251659264;visibility:visible;mso-wrap-style:square;mso-wrap-distance-left:9pt;mso-wrap-distance-top:0;mso-wrap-distance-right:9pt;mso-wrap-distance-bottom:0;mso-position-horizontal:absolute;mso-position-horizontal-relative:text;mso-position-vertical:absolute;mso-position-vertical-relative:text;v-text-anchor:middle" o:gfxdata="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" filled="f" strokecolor="#ffd966 [1943]" strokeweight="1pt"/>
             </w:pict>
@@ -1361,6 +1633,7 @@
       <w:r>
         <w:t xml:space="preserve">Once you have access to “Developer” in the excel menu then add the Excel </w:t>
       </w:r>
+      <w:proofErr w:type="gramStart"/>
       <w:r>
         <w:t>SnowFlow</w:t>
       </w:r>
@@ -1368,7 +1641,11 @@
         <w:t xml:space="preserve">  </w:t>
       </w:r>
       <w:r>
-        <w:t xml:space="preserve">Addin </w:t>
+        <w:t>Addin</w:t>
+      </w:r>
+      <w:proofErr w:type="gramEnd"/>
+      <w:r>
+        <w:t xml:space="preserve"> </w:t>
       </w:r>
       <w:r>
         <w:t xml:space="preserve"> by selecting Excel Add-ins</w:t>
@@ -1383,7 +1660,6 @@
         <w:rPr>
           <w:noProof/>
         </w:rPr>
-        <w:lastRenderedPageBreak/>
         <mc:AlternateContent>
           <mc:Choice Requires="wps">
             <w:drawing>
@@ -1450,7 +1726,7 @@
               </wp:anchor>
             </w:drawing>
           </mc:Choice>
-          <mc:Fallback xmlns:w16="http://schemas.microsoft.com/office/word/2018/wordml" xmlns:w16cex="http://schemas.microsoft.com/office/word/2018/wordml/cex">
+          <mc:Fallback xmlns:w16cex="http://schemas.microsoft.com/office/word/2018/wordml/cex" xmlns:w16="http://schemas.microsoft.com/office/word/2018/wordml">
             <w:pict>
               <v:rect w14:anchorId="485E87BE" id="Rectangle 4" o:spid="_x0000_s1026" style="position:absolute;margin-left:139.8pt;margin-top:.4pt;width:20.4pt;height:62.4pt;z-index:251660288;visibility:visible;mso-wrap-style:square;mso-height-percent:0;mso-wrap-distance-left:9pt;mso-wrap-distance-top:0;mso-wrap-distance-right:9pt;mso-wrap-distance-bottom:0;mso-position-horizontal:absolute;mso-position-horizontal-relative:text;mso-position-vertical:absolute;mso-position-vertical-relative:text;mso-height-percent:0;mso-height-relative:margin;v-text-anchor:middle" o:gfxdata="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" filled="f" strokecolor="red" strokeweight="1pt"/>
             </w:pict>
@@ -1526,6 +1802,7 @@
         <w:rPr>
           <w:noProof/>
         </w:rPr>
+        <w:lastRenderedPageBreak/>
         <w:drawing>
           <wp:inline distT="0" distB="0" distL="0" distR="0" wp14:anchorId="4F431029" wp14:editId="2D5D0048">
             <wp:extent cx="3933825" cy="4781550"/>
@@ -1578,25 +1855,25 @@
       <w:pPr>
         <w:pStyle w:val="Heading1"/>
       </w:pPr>
-      <w:bookmarkStart w:id="6" w:name="_Toc48038543"/>
+      <w:bookmarkStart w:id="7" w:name="_Toc48775196"/>
       <w:r>
         <w:t xml:space="preserve">Using </w:t>
       </w:r>
       <w:r>
         <w:t>SnowFlow</w:t>
       </w:r>
-      <w:bookmarkEnd w:id="6"/>
+      <w:bookmarkEnd w:id="7"/>
     </w:p>
     <w:p/>
     <w:p>
       <w:pPr>
         <w:pStyle w:val="Heading2"/>
       </w:pPr>
-      <w:bookmarkStart w:id="7" w:name="_Toc48038544"/>
+      <w:bookmarkStart w:id="8" w:name="_Toc48775197"/>
       <w:r>
         <w:t>Connection Parameters</w:t>
       </w:r>
-      <w:bookmarkEnd w:id="7"/>
+      <w:bookmarkEnd w:id="8"/>
     </w:p>
     <w:p>
       <w:r>
@@ -1686,7 +1963,7 @@
               </wp:anchor>
             </w:drawing>
           </mc:Choice>
-          <mc:Fallback xmlns:w16="http://schemas.microsoft.com/office/word/2018/wordml" xmlns:w16cex="http://schemas.microsoft.com/office/word/2018/wordml/cex">
+          <mc:Fallback xmlns:w16cex="http://schemas.microsoft.com/office/word/2018/wordml/cex" xmlns:w16="http://schemas.microsoft.com/office/word/2018/wordml">
             <w:pict>
               <v:rect w14:anchorId="7A1A1A04" id="Rectangle 8" o:spid="_x0000_s1026" style="position:absolute;margin-left:355.2pt;margin-top:11pt;width:45.6pt;height:19.8pt;z-index:251664384;visibility:visible;mso-wrap-style:square;mso-width-percent:0;mso-height-percent:0;mso-wrap-distance-left:9pt;mso-wrap-distance-top:0;mso-wrap-distance-right:9pt;mso-wrap-distance-bottom:0;mso-position-horizontal:absolute;mso-position-horizontal-relative:text;mso-position-vertical:absolute;mso-position-vertical-relative:text;mso-width-percent:0;mso-height-percent:0;mso-width-relative:margin;mso-height-relative:margin;v-text-anchor:middle" o:gfxdata="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" filled="f" strokecolor="red" strokeweight="1pt"/>
             </w:pict>
@@ -1766,7 +2043,7 @@
               </wp:anchor>
             </w:drawing>
           </mc:Choice>
-          <mc:Fallback xmlns:w16="http://schemas.microsoft.com/office/word/2018/wordml" xmlns:w16cex="http://schemas.microsoft.com/office/word/2018/wordml/cex">
+          <mc:Fallback xmlns:w16cex="http://schemas.microsoft.com/office/word/2018/wordml/cex" xmlns:w16="http://schemas.microsoft.com/office/word/2018/wordml">
             <w:pict>
               <v:rect w14:anchorId="6D92C485" id="Rectangle 7" o:spid="_x0000_s1026" style="position:absolute;margin-left:226.8pt;margin-top:4.4pt;width:177.6pt;height:67.2pt;z-index:251662336;visibility:visible;mso-wrap-style:square;mso-width-percent:0;mso-height-percent:0;mso-wrap-distance-left:9pt;mso-wrap-distance-top:0;mso-wrap-distance-right:9pt;mso-wrap-distance-bottom:0;mso-position-horizontal:absolute;mso-position-horizontal-relative:text;mso-position-vertical:absolute;mso-position-vertical-relative:text;mso-width-percent:0;mso-height-percent:0;mso-width-relative:margin;mso-height-relative:margin;v-text-anchor:middle" o:gfxdata="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" filled="f" strokecolor="red" strokeweight="1pt"/>
             </w:pict>
@@ -1822,7 +2099,15 @@
     </w:p>
     <w:p>
       <w:r>
-        <w:t>In the Role field, add the role that you entered into the script in Step 3.</w:t>
+        <w:t xml:space="preserve">In the Role field, add the role that you </w:t>
+      </w:r>
+      <w:proofErr w:type="gramStart"/>
+      <w:r>
+        <w:t>entered into</w:t>
+      </w:r>
+      <w:proofErr w:type="gramEnd"/>
+      <w:r>
+        <w:t xml:space="preserve"> the script in Step 3.</w:t>
       </w:r>
     </w:p>
     <w:p>
@@ -1838,10 +2123,10 @@
           <w:noProof/>
         </w:rPr>
         <w:drawing>
-          <wp:inline distT="0" distB="0" distL="0" distR="0" wp14:anchorId="27CF4C29" wp14:editId="51BF3AC0">
-            <wp:extent cx="4960620" cy="2499389"/>
-            <wp:effectExtent l="0" t="0" r="0" b="0"/>
-            <wp:docPr id="10" name="Picture 10"/>
+          <wp:inline distT="0" distB="0" distL="0" distR="0" wp14:anchorId="74DF86BE" wp14:editId="3BD7C994">
+            <wp:extent cx="5943600" cy="2545080"/>
+            <wp:effectExtent l="0" t="0" r="0" b="7620"/>
+            <wp:docPr id="17" name="Picture 17"/>
             <wp:cNvGraphicFramePr>
               <a:graphicFrameLocks xmlns:a="http://schemas.openxmlformats.org/drawingml/2006/main" noChangeAspect="1"/>
             </wp:cNvGraphicFramePr>
@@ -1861,7 +2146,7 @@
                   <pic:spPr>
                     <a:xfrm>
                       <a:off x="0" y="0"/>
-                      <a:ext cx="4989836" cy="2514109"/>
+                      <a:ext cx="5943600" cy="2545080"/>
                     </a:xfrm>
                     <a:prstGeom prst="rect">
                       <a:avLst/>
@@ -1883,11 +2168,11 @@
       <w:pPr>
         <w:pStyle w:val="Heading2"/>
       </w:pPr>
-      <w:bookmarkStart w:id="8" w:name="_Toc48038545"/>
+      <w:bookmarkStart w:id="9" w:name="_Toc48775198"/>
       <w:r>
         <w:t>Executing a query</w:t>
       </w:r>
-      <w:bookmarkEnd w:id="8"/>
+      <w:bookmarkEnd w:id="9"/>
     </w:p>
     <w:p>
       <w:r>
@@ -1898,14 +2183,27 @@
       </w:r>
       <w:r>
         <w:lastRenderedPageBreak/>
-        <w:t xml:space="preserve">using VBA scripts and vlookups but then want to write that final data set back to Snowflake.  </w:t>
+        <w:t xml:space="preserve">using VBA scripts and </w:t>
+      </w:r>
+      <w:proofErr w:type="spellStart"/>
+      <w:r>
+        <w:t>vlookups</w:t>
+      </w:r>
+      <w:proofErr w:type="spellEnd"/>
+      <w:r>
+        <w:t xml:space="preserve"> but then want to write that final data set back to Snowflake.  </w:t>
       </w:r>
       <w:r>
         <w:t>SnowFlow</w:t>
       </w:r>
       <w:r>
-        <w:t xml:space="preserve"> handles both reading and writing  scenarios</w:t>
-      </w:r>
+        <w:t xml:space="preserve"> handles both reading and </w:t>
+      </w:r>
+      <w:proofErr w:type="gramStart"/>
+      <w:r>
+        <w:t>writing  scenarios</w:t>
+      </w:r>
+      <w:proofErr w:type="gramEnd"/>
     </w:p>
     <w:p/>
     <w:p>
@@ -2019,11 +2317,11 @@
       <w:pPr>
         <w:pStyle w:val="Heading2"/>
       </w:pPr>
-      <w:bookmarkStart w:id="9" w:name="_Toc48038546"/>
+      <w:bookmarkStart w:id="10" w:name="_Toc48775199"/>
       <w:r>
         <w:t>Writing Data to Snowflake</w:t>
       </w:r>
-      <w:bookmarkEnd w:id="9"/>
+      <w:bookmarkEnd w:id="10"/>
     </w:p>
     <w:p>
       <w:pPr>
@@ -2052,19 +2350,38 @@
         <w:t xml:space="preserve"> changes to Snowflake the user should press the “Upload” button</w:t>
       </w:r>
       <w:r>
-        <w:t xml:space="preserve">.  Here they can enter the worksheet the data is being sourced from and also define the table it’s being written to.  Another important option is defining the columns that will represent the keys in order to do the update logic needed if the user updates or adds a </w:t>
+        <w:t xml:space="preserve">.  Here they can enter the worksheet the data is being sourced from </w:t>
+      </w:r>
+      <w:proofErr w:type="gramStart"/>
+      <w:r>
+        <w:t>and also</w:t>
+      </w:r>
+      <w:proofErr w:type="gramEnd"/>
+      <w:r>
+        <w:t xml:space="preserve"> define the table it’s being written to.  Another important option is defining the columns that will represent the keys in order to do the update logic needed if the user updates or adds a </w:t>
       </w:r>
       <w:r>
         <w:lastRenderedPageBreak/>
         <w:t xml:space="preserve">new column in the Excel sheet.  This can be done by entering the column position ex. </w:t>
       </w:r>
-      <w:r>
-        <w:t>A,B,C</w:t>
-      </w:r>
-      <w:bookmarkStart w:id="10" w:name="_GoBack"/>
-      <w:bookmarkEnd w:id="10"/>
-      <w:r>
-        <w:t xml:space="preserve">.  So the first 3 columns in the excel sheet and target table will be the key </w:t>
+      <w:proofErr w:type="gramStart"/>
+      <w:r>
+        <w:t>A,B</w:t>
+      </w:r>
+      <w:proofErr w:type="gramEnd"/>
+      <w:r>
+        <w:t>,C</w:t>
+      </w:r>
+      <w:r>
+        <w:t xml:space="preserve">.  </w:t>
+      </w:r>
+      <w:proofErr w:type="gramStart"/>
+      <w:r>
+        <w:t>So</w:t>
+      </w:r>
+      <w:proofErr w:type="gramEnd"/>
+      <w:r>
+        <w:t xml:space="preserve"> the first 3 columns in the excel sheet and target table will be the key </w:t>
       </w:r>
     </w:p>
     <w:p/>
@@ -2086,10 +2403,10 @@
           <w:noProof/>
         </w:rPr>
         <w:drawing>
-          <wp:inline distT="0" distB="0" distL="0" distR="0" wp14:anchorId="41E286C2" wp14:editId="2A58A136">
-            <wp:extent cx="3857625" cy="4743450"/>
-            <wp:effectExtent l="0" t="0" r="9525" b="0"/>
-            <wp:docPr id="13" name="Picture 13"/>
+          <wp:inline distT="0" distB="0" distL="0" distR="0" wp14:anchorId="225869D3" wp14:editId="34E08C1C">
+            <wp:extent cx="3857625" cy="4733925"/>
+            <wp:effectExtent l="0" t="0" r="9525" b="9525"/>
+            <wp:docPr id="16" name="Picture 16"/>
             <wp:cNvGraphicFramePr>
               <a:graphicFrameLocks xmlns:a="http://schemas.openxmlformats.org/drawingml/2006/main" noChangeAspect="1"/>
             </wp:cNvGraphicFramePr>
@@ -2109,7 +2426,7 @@
                   <pic:spPr>
                     <a:xfrm>
                       <a:off x="0" y="0"/>
-                      <a:ext cx="3857625" cy="4743450"/>
+                      <a:ext cx="3857625" cy="4733925"/>
                     </a:xfrm>
                     <a:prstGeom prst="rect">
                       <a:avLst/>
@@ -2214,7 +2531,7 @@
       <w:pPr>
         <w:pStyle w:val="Heading1"/>
       </w:pPr>
-      <w:bookmarkStart w:id="11" w:name="_Toc48038547"/>
+      <w:bookmarkStart w:id="11" w:name="_Toc48775200"/>
       <w:r>
         <w:t>Known Issues</w:t>
       </w:r>
@@ -2232,7 +2549,21 @@
         <w:t xml:space="preserve">Timestamps don’t handle anything less than seconds. </w:t>
       </w:r>
       <w:r>
-        <w:t>To workaround this, the time will have to be cast to a varchar in the SQL.</w:t>
+        <w:t xml:space="preserve">To </w:t>
+      </w:r>
+      <w:proofErr w:type="spellStart"/>
+      <w:r>
+        <w:t>workaround</w:t>
+      </w:r>
+      <w:proofErr w:type="spellEnd"/>
+      <w:r>
+        <w:t xml:space="preserve"> this, the time will have to be </w:t>
+      </w:r>
+      <w:r>
+        <w:t xml:space="preserve">manually </w:t>
+      </w:r>
+      <w:r>
+        <w:t>cast to a varchar in the SQL.</w:t>
       </w:r>
     </w:p>
     <w:sectPr>
@@ -3772,7 +4103,7 @@
 </file>
 
 <file path=customXml/itemProps1.xml><?xml version="1.0" encoding="utf-8"?>
-<ds:datastoreItem xmlns:ds="http://schemas.openxmlformats.org/officeDocument/2006/customXml" ds:itemID="{C9BE7E9A-0F76-49B9-9ACA-793ED4F39E44}">
+<ds:datastoreItem xmlns:ds="http://schemas.openxmlformats.org/officeDocument/2006/customXml" ds:itemID="{F9780013-373C-4A2D-9DF3-FD8F96300DB4}">
   <ds:schemaRefs>
     <ds:schemaRef ds:uri="http://schemas.openxmlformats.org/officeDocument/2006/bibliography"/>
   </ds:schemaRefs>

</xml_diff>